<commit_message>
updating report for week 2
</commit_message>
<xml_diff>
--- a/weekly_reports/Temporary_Report_of_Weekly_Meetings.docx
+++ b/weekly_reports/Temporary_Report_of_Weekly_Meetings.docx
@@ -10,7 +10,13 @@
     <w:p/>
     <w:p>
       <w:r>
-        <w:t>Week 1:</w:t>
+        <w:t>Week 1</w:t>
+      </w:r>
+      <w:r>
+        <w:t>, 09/01/23</w:t>
+      </w:r>
+      <w:r>
+        <w:t>:</w:t>
       </w:r>
     </w:p>
     <w:p>
@@ -64,12 +70,116 @@
     <w:p/>
     <w:p>
       <w:r>
-        <w:t xml:space="preserve">Week 2: </w:t>
-      </w:r>
-    </w:p>
-    <w:p>
-      <w:r>
-        <w:t xml:space="preserve"> </w:t>
+        <w:t>Week 2</w:t>
+      </w:r>
+      <w:r>
+        <w:t>, 17/01/23</w:t>
+      </w:r>
+      <w:r>
+        <w:t xml:space="preserve">: </w:t>
+      </w:r>
+    </w:p>
+    <w:p>
+      <w:pPr>
+        <w:pStyle w:val="ListParagraph"/>
+        <w:numPr>
+          <w:ilvl w:val="0"/>
+          <w:numId w:val="2"/>
+        </w:numPr>
+      </w:pPr>
+      <w:r>
+        <w:t xml:space="preserve">Did presentation of quantum states, density matrix and basic </w:t>
+      </w:r>
+      <w:proofErr w:type="gramStart"/>
+      <w:r>
+        <w:t>QRC</w:t>
+      </w:r>
+      <w:proofErr w:type="gramEnd"/>
+    </w:p>
+    <w:p>
+      <w:pPr>
+        <w:pStyle w:val="ListParagraph"/>
+        <w:numPr>
+          <w:ilvl w:val="0"/>
+          <w:numId w:val="2"/>
+        </w:numPr>
+      </w:pPr>
+      <w:r>
+        <w:t xml:space="preserve">Presentation personally was inadequate, poorly written, done and </w:t>
+      </w:r>
+      <w:proofErr w:type="gramStart"/>
+      <w:r>
+        <w:t>explained</w:t>
+      </w:r>
+      <w:proofErr w:type="gramEnd"/>
+    </w:p>
+    <w:p>
+      <w:pPr>
+        <w:pStyle w:val="ListParagraph"/>
+        <w:numPr>
+          <w:ilvl w:val="0"/>
+          <w:numId w:val="2"/>
+        </w:numPr>
+      </w:pPr>
+      <w:r>
+        <w:t>Need to understand theory much better, I have done some notes on density matrices and on dynamical systems</w:t>
+      </w:r>
+    </w:p>
+    <w:p>
+      <w:pPr>
+        <w:pStyle w:val="ListParagraph"/>
+        <w:numPr>
+          <w:ilvl w:val="0"/>
+          <w:numId w:val="2"/>
+        </w:numPr>
+      </w:pPr>
+      <w:r>
+        <w:t xml:space="preserve">Paper by Gosh, read through and highlighted important bits. I understand a lot better now what the paper </w:t>
+      </w:r>
+      <w:proofErr w:type="gramStart"/>
+      <w:r>
+        <w:t>entails</w:t>
+      </w:r>
+      <w:proofErr w:type="gramEnd"/>
+    </w:p>
+    <w:p>
+      <w:pPr>
+        <w:pStyle w:val="ListParagraph"/>
+        <w:numPr>
+          <w:ilvl w:val="0"/>
+          <w:numId w:val="2"/>
+        </w:numPr>
+      </w:pPr>
+      <w:r>
+        <w:t>I got much better with GitLab and how it works, managed to organize files and such through bash command</w:t>
+      </w:r>
+    </w:p>
+    <w:p>
+      <w:pPr>
+        <w:pStyle w:val="ListParagraph"/>
+        <w:numPr>
+          <w:ilvl w:val="0"/>
+          <w:numId w:val="2"/>
+        </w:numPr>
+      </w:pPr>
+      <w:r>
+        <w:t xml:space="preserve">Looked at the Lindblad equation, </w:t>
+      </w:r>
+      <w:proofErr w:type="spellStart"/>
+      <w:r>
+        <w:t>schro</w:t>
+      </w:r>
+      <w:proofErr w:type="spellEnd"/>
+      <w:r>
+        <w:t xml:space="preserve"> equation a general </w:t>
+      </w:r>
+      <w:proofErr w:type="spellStart"/>
+      <w:r>
+        <w:t>linblad</w:t>
+      </w:r>
+      <w:proofErr w:type="spellEnd"/>
+      <w:r>
+        <w:t xml:space="preserve"> equation, still need to understand the formulation more</w:t>
       </w:r>
     </w:p>
     <w:sectPr>
@@ -197,8 +307,124 @@
       </w:rPr>
     </w:lvl>
   </w:abstractNum>
+  <w:abstractNum w:abstractNumId="1" w15:restartNumberingAfterBreak="0">
+    <w:nsid w:val="7FFD697F"/>
+    <w:multiLevelType w:val="hybridMultilevel"/>
+    <w:tmpl w:val="0E6478BA"/>
+    <w:lvl w:ilvl="0" w:tplc="04090001">
+      <w:start w:val="1"/>
+      <w:numFmt w:val="bullet"/>
+      <w:lvlText w:val=""/>
+      <w:lvlJc w:val="left"/>
+      <w:pPr>
+        <w:ind w:left="765" w:hanging="360"/>
+      </w:pPr>
+      <w:rPr>
+        <w:rFonts w:ascii="Symbol" w:hAnsi="Symbol" w:hint="default"/>
+      </w:rPr>
+    </w:lvl>
+    <w:lvl w:ilvl="1" w:tplc="04090003" w:tentative="1">
+      <w:start w:val="1"/>
+      <w:numFmt w:val="bullet"/>
+      <w:lvlText w:val="o"/>
+      <w:lvlJc w:val="left"/>
+      <w:pPr>
+        <w:ind w:left="1485" w:hanging="360"/>
+      </w:pPr>
+      <w:rPr>
+        <w:rFonts w:ascii="Courier New" w:hAnsi="Courier New" w:cs="Courier New" w:hint="default"/>
+      </w:rPr>
+    </w:lvl>
+    <w:lvl w:ilvl="2" w:tplc="04090005" w:tentative="1">
+      <w:start w:val="1"/>
+      <w:numFmt w:val="bullet"/>
+      <w:lvlText w:val=""/>
+      <w:lvlJc w:val="left"/>
+      <w:pPr>
+        <w:ind w:left="2205" w:hanging="360"/>
+      </w:pPr>
+      <w:rPr>
+        <w:rFonts w:ascii="Wingdings" w:hAnsi="Wingdings" w:hint="default"/>
+      </w:rPr>
+    </w:lvl>
+    <w:lvl w:ilvl="3" w:tplc="04090001" w:tentative="1">
+      <w:start w:val="1"/>
+      <w:numFmt w:val="bullet"/>
+      <w:lvlText w:val=""/>
+      <w:lvlJc w:val="left"/>
+      <w:pPr>
+        <w:ind w:left="2925" w:hanging="360"/>
+      </w:pPr>
+      <w:rPr>
+        <w:rFonts w:ascii="Symbol" w:hAnsi="Symbol" w:hint="default"/>
+      </w:rPr>
+    </w:lvl>
+    <w:lvl w:ilvl="4" w:tplc="04090003" w:tentative="1">
+      <w:start w:val="1"/>
+      <w:numFmt w:val="bullet"/>
+      <w:lvlText w:val="o"/>
+      <w:lvlJc w:val="left"/>
+      <w:pPr>
+        <w:ind w:left="3645" w:hanging="360"/>
+      </w:pPr>
+      <w:rPr>
+        <w:rFonts w:ascii="Courier New" w:hAnsi="Courier New" w:cs="Courier New" w:hint="default"/>
+      </w:rPr>
+    </w:lvl>
+    <w:lvl w:ilvl="5" w:tplc="04090005" w:tentative="1">
+      <w:start w:val="1"/>
+      <w:numFmt w:val="bullet"/>
+      <w:lvlText w:val=""/>
+      <w:lvlJc w:val="left"/>
+      <w:pPr>
+        <w:ind w:left="4365" w:hanging="360"/>
+      </w:pPr>
+      <w:rPr>
+        <w:rFonts w:ascii="Wingdings" w:hAnsi="Wingdings" w:hint="default"/>
+      </w:rPr>
+    </w:lvl>
+    <w:lvl w:ilvl="6" w:tplc="04090001" w:tentative="1">
+      <w:start w:val="1"/>
+      <w:numFmt w:val="bullet"/>
+      <w:lvlText w:val=""/>
+      <w:lvlJc w:val="left"/>
+      <w:pPr>
+        <w:ind w:left="5085" w:hanging="360"/>
+      </w:pPr>
+      <w:rPr>
+        <w:rFonts w:ascii="Symbol" w:hAnsi="Symbol" w:hint="default"/>
+      </w:rPr>
+    </w:lvl>
+    <w:lvl w:ilvl="7" w:tplc="04090003" w:tentative="1">
+      <w:start w:val="1"/>
+      <w:numFmt w:val="bullet"/>
+      <w:lvlText w:val="o"/>
+      <w:lvlJc w:val="left"/>
+      <w:pPr>
+        <w:ind w:left="5805" w:hanging="360"/>
+      </w:pPr>
+      <w:rPr>
+        <w:rFonts w:ascii="Courier New" w:hAnsi="Courier New" w:cs="Courier New" w:hint="default"/>
+      </w:rPr>
+    </w:lvl>
+    <w:lvl w:ilvl="8" w:tplc="04090005" w:tentative="1">
+      <w:start w:val="1"/>
+      <w:numFmt w:val="bullet"/>
+      <w:lvlText w:val=""/>
+      <w:lvlJc w:val="left"/>
+      <w:pPr>
+        <w:ind w:left="6525" w:hanging="360"/>
+      </w:pPr>
+      <w:rPr>
+        <w:rFonts w:ascii="Wingdings" w:hAnsi="Wingdings" w:hint="default"/>
+      </w:rPr>
+    </w:lvl>
+  </w:abstractNum>
   <w:num w:numId="1" w16cid:durableId="796607326">
     <w:abstractNumId w:val="0"/>
+  </w:num>
+  <w:num w:numId="2" w16cid:durableId="895624480">
+    <w:abstractNumId w:val="1"/>
   </w:num>
 </w:numbering>
 </file>

</xml_diff>